<commit_message>
added funcionality to search trains and updated train api
</commit_message>
<xml_diff>
--- a/API/train_api/ComboiosAPI.docx
+++ b/API/train_api/ComboiosAPI.docx
@@ -27,7 +27,27 @@
           <w:sz w:val="32"/>
           <w:szCs w:val="32"/>
         </w:rPr>
-        <w:t xml:space="preserve"> (node src/index.js)</w:t>
+        <w:t xml:space="preserve"> (node </w:t>
+      </w:r>
+      <w:proofErr w:type="spellStart"/>
+      <w:r>
+        <w:rPr>
+          <w:b/>
+          <w:bCs/>
+          <w:sz w:val="32"/>
+          <w:szCs w:val="32"/>
+        </w:rPr>
+        <w:t>src</w:t>
+      </w:r>
+      <w:proofErr w:type="spellEnd"/>
+      <w:r>
+        <w:rPr>
+          <w:b/>
+          <w:bCs/>
+          <w:sz w:val="32"/>
+          <w:szCs w:val="32"/>
+        </w:rPr>
+        <w:t>/index.js)</w:t>
       </w:r>
     </w:p>
     <w:p>
@@ -98,6 +118,11 @@
           <w:ilvl w:val="0"/>
           <w:numId w:val="1"/>
         </w:numPr>
+        <w:rPr>
+          <w:rStyle w:val="Hiperligao"/>
+          <w:color w:val="auto"/>
+          <w:u w:val="none"/>
+        </w:rPr>
       </w:pPr>
       <w:hyperlink r:id="rId5" w:history="1">
         <w:r>
@@ -109,12 +134,109 @@
       </w:hyperlink>
     </w:p>
     <w:p>
+      <w:proofErr w:type="spellStart"/>
+      <w:r>
+        <w:rPr>
+          <w:b/>
+        </w:rPr>
+        <w:t>Station</w:t>
+      </w:r>
+      <w:r>
+        <w:rPr>
+          <w:b/>
+        </w:rPr>
+        <w:t>ById</w:t>
+      </w:r>
+      <w:proofErr w:type="spellEnd"/>
+      <w:r>
+        <w:t xml:space="preserve"> – </w:t>
+      </w:r>
+    </w:p>
+    <w:p>
+      <w:pPr>
+        <w:pStyle w:val="PargrafodaLista"/>
+        <w:numPr>
+          <w:ilvl w:val="0"/>
+          <w:numId w:val="1"/>
+        </w:numPr>
+      </w:pPr>
+      <w:r>
+        <w:t>http://localhost:3000/station</w:t>
+      </w:r>
+      <w:r>
+        <w:t>ById</w:t>
+      </w:r>
+      <w:r>
+        <w:t>?</w:t>
+      </w:r>
+      <w:r>
+        <w:t>id</w:t>
+      </w:r>
+      <w:r>
+        <w:t>=&lt;</w:t>
+      </w:r>
+      <w:r>
+        <w:t>id</w:t>
+      </w:r>
+      <w:r>
+        <w:t>&gt;</w:t>
+      </w:r>
+    </w:p>
+    <w:p>
+      <w:pPr>
+        <w:pStyle w:val="PargrafodaLista"/>
+        <w:numPr>
+          <w:ilvl w:val="0"/>
+          <w:numId w:val="1"/>
+        </w:numPr>
+      </w:pPr>
+      <w:hyperlink r:id="rId6" w:history="1">
+        <w:r>
+          <w:rPr>
+            <w:rStyle w:val="Hiperligao"/>
+          </w:rPr>
+          <w:t>http://localhost:3000/station?</w:t>
+        </w:r>
+        <w:r>
+          <w:rPr>
+            <w:rStyle w:val="Hiperligao"/>
+          </w:rPr>
+          <w:t>id</w:t>
+        </w:r>
+        <w:r>
+          <w:rPr>
+            <w:rStyle w:val="Hiperligao"/>
+          </w:rPr>
+          <w:t>=</w:t>
+        </w:r>
+        <w:r>
+          <w:rPr>
+            <w:rStyle w:val="Hiperligao"/>
+            <w:rFonts w:ascii="Arial" w:hAnsi="Arial" w:cs="Arial"/>
+            <w:sz w:val="36"/>
+            <w:szCs w:val="36"/>
+            <w:shd w:val="clear" w:color="auto" w:fill="2081A5"/>
+          </w:rPr>
+          <w:t xml:space="preserve"> </w:t>
+        </w:r>
+        <w:r>
+          <w:rPr>
+            <w:rStyle w:val="Hiperligao"/>
+          </w:rPr>
+          <w:t>94-39008</w:t>
+        </w:r>
+      </w:hyperlink>
+    </w:p>
+    <w:p/>
+    <w:p>
+      <w:proofErr w:type="spellStart"/>
       <w:r>
         <w:rPr>
           <w:b/>
         </w:rPr>
         <w:t>Journeys</w:t>
       </w:r>
+      <w:proofErr w:type="spellEnd"/>
       <w:r>
         <w:t>:</w:t>
       </w:r>
@@ -142,7 +264,7 @@
       <w:r>
         <w:t xml:space="preserve"> </w:t>
       </w:r>
-      <w:hyperlink r:id="rId6" w:history="1">
+      <w:hyperlink r:id="rId7" w:history="1">
         <w:r>
           <w:rPr>
             <w:rStyle w:val="Hiperligao"/>
@@ -152,12 +274,14 @@
       </w:hyperlink>
     </w:p>
     <w:p>
+      <w:proofErr w:type="spellStart"/>
       <w:r>
         <w:rPr>
           <w:b/>
         </w:rPr>
         <w:t>Stopovers</w:t>
       </w:r>
+      <w:proofErr w:type="spellEnd"/>
       <w:r>
         <w:t>:</w:t>
       </w:r>
@@ -170,7 +294,7 @@
           <w:numId w:val="3"/>
         </w:numPr>
       </w:pPr>
-      <w:hyperlink r:id="rId7" w:history="1">
+      <w:hyperlink r:id="rId8" w:history="1">
         <w:r>
           <w:rPr>
             <w:rStyle w:val="Hiperligao"/>
@@ -190,7 +314,7 @@
           <w:numId w:val="3"/>
         </w:numPr>
       </w:pPr>
-      <w:hyperlink r:id="rId8" w:history="1">
+      <w:hyperlink r:id="rId9" w:history="1">
         <w:r>
           <w:rPr>
             <w:rStyle w:val="Hiperligao"/>
@@ -270,7 +394,7 @@
                     <pic:cNvPicPr/>
                   </pic:nvPicPr>
                   <pic:blipFill>
-                    <a:blip r:embed="rId9"/>
+                    <a:blip r:embed="rId10"/>
                     <a:stretch>
                       <a:fillRect/>
                     </a:stretch>
@@ -345,7 +469,7 @@
                     <pic:cNvPicPr/>
                   </pic:nvPicPr>
                   <pic:blipFill>
-                    <a:blip r:embed="rId10"/>
+                    <a:blip r:embed="rId11"/>
                     <a:stretch>
                       <a:fillRect/>
                     </a:stretch>
@@ -375,16 +499,81 @@
           <w:szCs w:val="32"/>
         </w:rPr>
       </w:pPr>
-    </w:p>
-    <w:p>
-      <w:pPr>
-        <w:rPr>
-          <w:b/>
-          <w:bCs/>
-          <w:sz w:val="32"/>
-          <w:szCs w:val="32"/>
-        </w:rPr>
-      </w:pPr>
+      <w:proofErr w:type="spellStart"/>
+      <w:r>
+        <w:rPr>
+          <w:b/>
+          <w:bCs/>
+          <w:sz w:val="32"/>
+          <w:szCs w:val="32"/>
+        </w:rPr>
+        <w:t>StationById</w:t>
+      </w:r>
+      <w:proofErr w:type="spellEnd"/>
+    </w:p>
+    <w:p>
+      <w:pPr>
+        <w:rPr>
+          <w:b/>
+          <w:bCs/>
+          <w:sz w:val="32"/>
+          <w:szCs w:val="32"/>
+        </w:rPr>
+      </w:pPr>
+      <w:r>
+        <w:rPr>
+          <w:b/>
+          <w:bCs/>
+          <w:sz w:val="32"/>
+          <w:szCs w:val="32"/>
+        </w:rPr>
+        <w:drawing>
+          <wp:inline distT="0" distB="0" distL="0" distR="0" wp14:anchorId="6F6FB149" wp14:editId="01898E99">
+            <wp:extent cx="4391638" cy="3124636"/>
+            <wp:effectExtent l="0" t="0" r="9525" b="0"/>
+            <wp:docPr id="1118856332" name="Imagem 1" descr="Uma imagem com texto, captura de ecrã, software, ecrã&#10;&#10;Descrição gerada automaticamente"/>
+            <wp:cNvGraphicFramePr>
+              <a:graphicFrameLocks xmlns:a="http://schemas.openxmlformats.org/drawingml/2006/main" noChangeAspect="1"/>
+            </wp:cNvGraphicFramePr>
+            <a:graphic xmlns:a="http://schemas.openxmlformats.org/drawingml/2006/main">
+              <a:graphicData uri="http://schemas.openxmlformats.org/drawingml/2006/picture">
+                <pic:pic xmlns:pic="http://schemas.openxmlformats.org/drawingml/2006/picture">
+                  <pic:nvPicPr>
+                    <pic:cNvPr id="1118856332" name="Imagem 1" descr="Uma imagem com texto, captura de ecrã, software, ecrã&#10;&#10;Descrição gerada automaticamente"/>
+                    <pic:cNvPicPr/>
+                  </pic:nvPicPr>
+                  <pic:blipFill>
+                    <a:blip r:embed="rId12"/>
+                    <a:stretch>
+                      <a:fillRect/>
+                    </a:stretch>
+                  </pic:blipFill>
+                  <pic:spPr>
+                    <a:xfrm>
+                      <a:off x="0" y="0"/>
+                      <a:ext cx="4391638" cy="3124636"/>
+                    </a:xfrm>
+                    <a:prstGeom prst="rect">
+                      <a:avLst/>
+                    </a:prstGeom>
+                  </pic:spPr>
+                </pic:pic>
+              </a:graphicData>
+            </a:graphic>
+          </wp:inline>
+        </w:drawing>
+      </w:r>
+    </w:p>
+    <w:p>
+      <w:pPr>
+        <w:rPr>
+          <w:b/>
+          <w:bCs/>
+          <w:sz w:val="32"/>
+          <w:szCs w:val="32"/>
+        </w:rPr>
+      </w:pPr>
+      <w:proofErr w:type="spellStart"/>
       <w:r>
         <w:rPr>
           <w:b/>
@@ -394,6 +583,7 @@
         </w:rPr>
         <w:t>Journeys</w:t>
       </w:r>
+      <w:proofErr w:type="spellEnd"/>
     </w:p>
     <w:p>
       <w:pPr>
@@ -429,7 +619,7 @@
                     <pic:cNvPicPr/>
                   </pic:nvPicPr>
                   <pic:blipFill>
-                    <a:blip r:embed="rId11"/>
+                    <a:blip r:embed="rId13"/>
                     <a:stretch>
                       <a:fillRect/>
                     </a:stretch>
@@ -469,6 +659,7 @@
           <w:szCs w:val="32"/>
         </w:rPr>
       </w:pPr>
+      <w:proofErr w:type="spellStart"/>
       <w:r>
         <w:rPr>
           <w:b/>
@@ -478,6 +669,7 @@
         </w:rPr>
         <w:t>Stopovers</w:t>
       </w:r>
+      <w:proofErr w:type="spellEnd"/>
     </w:p>
     <w:p>
       <w:pPr>
@@ -513,7 +705,7 @@
                     <pic:cNvPicPr/>
                   </pic:nvPicPr>
                   <pic:blipFill>
-                    <a:blip r:embed="rId12"/>
+                    <a:blip r:embed="rId14"/>
                     <a:stretch>
                       <a:fillRect/>
                     </a:stretch>
@@ -596,7 +788,7 @@
                     <pic:cNvPicPr/>
                   </pic:nvPicPr>
                   <pic:blipFill>
-                    <a:blip r:embed="rId13"/>
+                    <a:blip r:embed="rId15"/>
                     <a:stretch>
                       <a:fillRect/>
                     </a:stretch>
@@ -1699,7 +1891,6 @@
   <w:style w:type="character" w:default="1" w:styleId="Tipodeletrapredefinidodopargrafo">
     <w:name w:val="Default Paragraph Font"/>
     <w:uiPriority w:val="1"/>
-    <w:semiHidden/>
     <w:unhideWhenUsed/>
   </w:style>
   <w:style w:type="table" w:default="1" w:styleId="Tabelanormal">

</xml_diff>